<commit_message>
Added new certs and chnaged layout a bit
</commit_message>
<xml_diff>
--- a/Sameer Chauhan.docx
+++ b/Sameer Chauhan.docx
@@ -18,6 +18,7 @@
       <w:sdtContent>
         <w:p>
           <w:pPr>
+            <w:ind w:left="-142"/>
             <w:rPr>
               <w:rFonts w:ascii="Cambria" w:hAnsi="Cambria"/>
               <w:b/>
@@ -58,6 +59,7 @@
         </w:p>
         <w:p>
           <w:pPr>
+            <w:ind w:left="-142"/>
             <w:rPr>
               <w:sz w:val="22"/>
               <w:szCs w:val="22"/>
@@ -68,7 +70,44 @@
               <w:sz w:val="22"/>
               <w:szCs w:val="22"/>
             </w:rPr>
-            <w:t>Location: London | e</w:t>
+            <w:t xml:space="preserve">Certified Scrum Master | Certified Scrum Developer | </w:t>
+          </w:r>
+          <w:r>
+            <w:rPr>
+              <w:sz w:val="22"/>
+              <w:szCs w:val="22"/>
+            </w:rPr>
+            <w:t>Microsoft Certified Professional Developer</w:t>
+          </w:r>
+        </w:p>
+        <w:p>
+          <w:pPr>
+            <w:ind w:left="-142"/>
+            <w:rPr>
+              <w:sz w:val="22"/>
+              <w:szCs w:val="22"/>
+            </w:rPr>
+          </w:pPr>
+          <w:r>
+            <w:rPr>
+              <w:sz w:val="22"/>
+              <w:szCs w:val="22"/>
+            </w:rPr>
+            <w:t xml:space="preserve">Location: </w:t>
+          </w:r>
+          <w:r>
+            <w:rPr>
+              <w:sz w:val="22"/>
+              <w:szCs w:val="22"/>
+            </w:rPr>
+            <w:t>Uxbridge</w:t>
+          </w:r>
+          <w:r>
+            <w:rPr>
+              <w:sz w:val="22"/>
+              <w:szCs w:val="22"/>
+            </w:rPr>
+            <w:t xml:space="preserve"> | e</w:t>
           </w:r>
           <w:r>
             <w:rPr>
@@ -113,7 +152,30 @@
               <w:sz w:val="22"/>
               <w:szCs w:val="22"/>
             </w:rPr>
-            <w:t>follow</w:t>
+            <w:t>F</w:t>
+          </w:r>
+          <w:r>
+            <w:rPr>
+              <w:sz w:val="22"/>
+              <w:szCs w:val="22"/>
+            </w:rPr>
+            <w:t>ull UK driving licence</w:t>
+          </w:r>
+        </w:p>
+        <w:p>
+          <w:pPr>
+            <w:ind w:left="-142"/>
+            <w:rPr>
+              <w:sz w:val="22"/>
+              <w:szCs w:val="22"/>
+            </w:rPr>
+          </w:pPr>
+          <w:r>
+            <w:rPr>
+              <w:sz w:val="22"/>
+              <w:szCs w:val="22"/>
+            </w:rPr>
+            <w:t>Follow</w:t>
           </w:r>
           <w:r>
             <w:rPr>
@@ -163,6 +225,7 @@
         <w:p>
           <w:pPr>
             <w:pStyle w:val="Heading2"/>
+            <w:ind w:left="-142"/>
             <w:rPr>
               <w:smallCaps/>
               <w:sz w:val="22"/>
@@ -181,6 +244,7 @@
         <w:p>
           <w:pPr>
             <w:spacing w:after="240"/>
+            <w:ind w:left="-142"/>
             <w:rPr>
               <w:sz w:val="22"/>
               <w:szCs w:val="22"/>
@@ -212,21 +276,13 @@
               <w:sz w:val="22"/>
               <w:szCs w:val="22"/>
             </w:rPr>
-            <w:t>ish requi</w:t>
-          </w:r>
-          <w:bookmarkStart w:id="1" w:name="_GoBack"/>
-          <w:bookmarkEnd w:id="1"/>
-          <w:r>
-            <w:rPr>
-              <w:sz w:val="22"/>
-              <w:szCs w:val="22"/>
-            </w:rPr>
-            <w:t>rements and delivering to customer satisfaction.</w:t>
+            <w:t>ish requirements and delivering to customer satisfaction.</w:t>
           </w:r>
         </w:p>
         <w:p>
           <w:pPr>
             <w:pStyle w:val="Heading2"/>
+            <w:ind w:left="-142"/>
             <w:rPr>
               <w:smallCaps/>
               <w:sz w:val="22"/>
@@ -249,7 +305,7 @@
               <w:footerReference w:type="default" r:id="rId11"/>
               <w:headerReference w:type="first" r:id="rId12"/>
               <w:pgSz w:w="11906" w:h="16838"/>
-              <w:pgMar w:top="567" w:right="567" w:bottom="567" w:left="567" w:header="709" w:footer="709" w:gutter="0"/>
+              <w:pgMar w:top="720" w:right="720" w:bottom="720" w:left="720" w:header="0" w:footer="709" w:gutter="0"/>
               <w:pgNumType w:start="0"/>
               <w:cols w:space="708"/>
               <w:titlePg/>
@@ -336,12 +392,28 @@
             </w:rPr>
             <w:t xml:space="preserve">, JavaScript, JQuery, CSS, WCF, </w:t>
           </w:r>
-          <w:r>
-            <w:rPr>
-              <w:sz w:val="22"/>
-              <w:szCs w:val="22"/>
-            </w:rPr>
-            <w:t>AngularJs, Bootstrap</w:t>
+          <w:proofErr w:type="spellStart"/>
+          <w:r>
+            <w:rPr>
+              <w:sz w:val="22"/>
+              <w:szCs w:val="22"/>
+            </w:rPr>
+            <w:t>AngularJs</w:t>
+          </w:r>
+          <w:proofErr w:type="spellEnd"/>
+          <w:r>
+            <w:rPr>
+              <w:sz w:val="22"/>
+              <w:szCs w:val="22"/>
+            </w:rPr>
+            <w:t>, Bootstrap</w:t>
+          </w:r>
+          <w:r>
+            <w:rPr>
+              <w:sz w:val="22"/>
+              <w:szCs w:val="22"/>
+            </w:rPr>
+            <w:t xml:space="preserve"> 3</w:t>
           </w:r>
         </w:p>
         <w:p>
@@ -495,6 +567,29 @@
               <w:szCs w:val="22"/>
             </w:rPr>
             <w:t>ctopus Deploy</w:t>
+          </w:r>
+          <w:r>
+            <w:rPr>
+              <w:sz w:val="22"/>
+              <w:szCs w:val="22"/>
+            </w:rPr>
+            <w:t>,</w:t>
+          </w:r>
+        </w:p>
+        <w:p>
+          <w:pPr>
+            <w:ind w:left="3600" w:hanging="2160"/>
+            <w:rPr>
+              <w:sz w:val="22"/>
+              <w:szCs w:val="22"/>
+            </w:rPr>
+          </w:pPr>
+          <w:r>
+            <w:rPr>
+              <w:sz w:val="22"/>
+              <w:szCs w:val="22"/>
+            </w:rPr>
+            <w:t xml:space="preserve">      Selenium Web driver</w:t>
           </w:r>
         </w:p>
         <w:p>
@@ -1390,6 +1485,7 @@
           <w:sz w:val="22"/>
           <w:szCs w:val="22"/>
         </w:rPr>
+        <w:lastRenderedPageBreak/>
         <w:t>Delivered key user stories and elaboration documents by working closely with product owners and team members. Worked closely with designers to deliver web pages that met designs.</w:t>
       </w:r>
     </w:p>
@@ -1445,7 +1541,6 @@
           <w:sz w:val="22"/>
           <w:szCs w:val="22"/>
         </w:rPr>
-        <w:lastRenderedPageBreak/>
         <w:t>PPG Industries</w:t>
       </w:r>
       <w:r>
@@ -2942,6 +3037,8 @@
         </w:rPr>
         <w:t>Certifications</w:t>
       </w:r>
+      <w:bookmarkStart w:id="1" w:name="_GoBack"/>
+      <w:bookmarkEnd w:id="1"/>
     </w:p>
     <w:p>
       <w:pPr>
@@ -2955,7 +3052,7 @@
           <w:sz w:val="22"/>
           <w:szCs w:val="22"/>
         </w:rPr>
-        <w:t>Programming in HTML5 with JavaScript and CSS3</w:t>
+        <w:t>Certified Scrum Master</w:t>
       </w:r>
     </w:p>
     <w:p>
@@ -2970,76 +3067,76 @@
           <w:sz w:val="22"/>
           <w:szCs w:val="22"/>
         </w:rPr>
-        <w:t>Microsoft .NET Framework 4.0</w:t>
-      </w:r>
-      <w:r>
-        <w:rPr>
-          <w:sz w:val="22"/>
-          <w:szCs w:val="22"/>
-        </w:rPr>
-        <w:t>/3.5</w:t>
-      </w:r>
-      <w:r>
-        <w:rPr>
-          <w:sz w:val="22"/>
-          <w:szCs w:val="22"/>
-        </w:rPr>
-        <w:t>- WCF Development</w:t>
-      </w:r>
-      <w:r>
-        <w:rPr>
-          <w:sz w:val="22"/>
-          <w:szCs w:val="22"/>
-        </w:rPr>
-        <w:t>/</w:t>
-      </w:r>
-      <w:r>
-        <w:rPr>
-          <w:sz w:val="22"/>
-          <w:szCs w:val="22"/>
-        </w:rPr>
-        <w:t xml:space="preserve"> </w:t>
-      </w:r>
-      <w:r>
-        <w:rPr>
-          <w:sz w:val="22"/>
-          <w:szCs w:val="22"/>
-        </w:rPr>
-        <w:t>WCF Application Development</w:t>
+        <w:t>Certified Scrum Developer</w:t>
       </w:r>
     </w:p>
     <w:p>
       <w:pPr>
-        <w:spacing w:after="240"/>
-        <w:rPr>
-          <w:sz w:val="22"/>
-          <w:szCs w:val="22"/>
-        </w:rPr>
-      </w:pPr>
-      <w:r>
-        <w:rPr>
-          <w:sz w:val="22"/>
-          <w:szCs w:val="22"/>
-        </w:rPr>
-        <w:t>Microsoft .NET Framework 3.5-</w:t>
-      </w:r>
-      <w:r>
-        <w:rPr>
-          <w:sz w:val="22"/>
-          <w:szCs w:val="22"/>
-        </w:rPr>
-        <w:t xml:space="preserve"> </w:t>
-      </w:r>
-      <w:r>
-        <w:rPr>
-          <w:sz w:val="22"/>
-          <w:szCs w:val="22"/>
-        </w:rPr>
-        <w:t>Microsoft .NET Framework 3.5-ASP.NET Application Development</w:t>
+        <w:rPr>
+          <w:sz w:val="22"/>
+          <w:szCs w:val="22"/>
+        </w:rPr>
+      </w:pPr>
+      <w:r>
+        <w:rPr>
+          <w:sz w:val="22"/>
+          <w:szCs w:val="22"/>
+        </w:rPr>
+        <w:t>Programming in HTML5 with JavaScript and CSS3</w:t>
       </w:r>
     </w:p>
     <w:p>
       <w:pPr>
+        <w:rPr>
+          <w:sz w:val="22"/>
+          <w:szCs w:val="22"/>
+        </w:rPr>
+      </w:pPr>
+      <w:r>
+        <w:rPr>
+          <w:sz w:val="22"/>
+          <w:szCs w:val="22"/>
+        </w:rPr>
+        <w:t>Microsoft .NET Framework 4.0</w:t>
+      </w:r>
+      <w:r>
+        <w:rPr>
+          <w:sz w:val="22"/>
+          <w:szCs w:val="22"/>
+        </w:rPr>
+        <w:t>/3.5</w:t>
+      </w:r>
+      <w:r>
+        <w:rPr>
+          <w:sz w:val="22"/>
+          <w:szCs w:val="22"/>
+        </w:rPr>
+        <w:t>- WCF Development</w:t>
+      </w:r>
+      <w:r>
+        <w:rPr>
+          <w:sz w:val="22"/>
+          <w:szCs w:val="22"/>
+        </w:rPr>
+        <w:t>/</w:t>
+      </w:r>
+      <w:r>
+        <w:rPr>
+          <w:sz w:val="22"/>
+          <w:szCs w:val="22"/>
+        </w:rPr>
+        <w:t xml:space="preserve"> </w:t>
+      </w:r>
+      <w:r>
+        <w:rPr>
+          <w:sz w:val="22"/>
+          <w:szCs w:val="22"/>
+        </w:rPr>
+        <w:t>WCF Application Development</w:t>
+      </w:r>
+    </w:p>
+    <w:p>
+      <w:pPr>
         <w:spacing w:after="240"/>
         <w:rPr>
           <w:sz w:val="22"/>
@@ -3051,34 +3148,13 @@
           <w:sz w:val="22"/>
           <w:szCs w:val="22"/>
         </w:rPr>
-        <w:t>F</w:t>
-      </w:r>
-      <w:r>
-        <w:rPr>
-          <w:sz w:val="22"/>
-          <w:szCs w:val="22"/>
-        </w:rPr>
-        <w:t>ull UK driving licence</w:t>
-      </w:r>
-      <w:r>
-        <w:rPr>
-          <w:sz w:val="22"/>
-          <w:szCs w:val="22"/>
-        </w:rPr>
-        <w:br/>
-      </w:r>
-      <w:r>
-        <w:rPr>
-          <w:sz w:val="22"/>
-          <w:szCs w:val="22"/>
-        </w:rPr>
-        <w:t>References available on request</w:t>
+        <w:t>Microsoft .NET Framework 3.5-ASP.NET Application Development</w:t>
       </w:r>
     </w:p>
     <w:sectPr>
       <w:type w:val="continuous"/>
       <w:pgSz w:w="11906" w:h="16838"/>
-      <w:pgMar w:top="567" w:right="567" w:bottom="567" w:left="567" w:header="283" w:footer="283" w:gutter="0"/>
+      <w:pgMar w:top="567" w:right="567" w:bottom="567" w:left="567" w:header="113" w:footer="283" w:gutter="0"/>
       <w:pgNumType w:start="0"/>
       <w:cols w:space="708"/>
       <w:titlePg/>
@@ -3117,7 +3193,7 @@
       <w:t>CV Version 1</w:t>
     </w:r>
     <w:r>
-      <w:t>.2</w:t>
+      <w:t>.3</w:t>
     </w:r>
   </w:p>
 </w:ftr>
@@ -3157,6 +3233,7 @@
         <w:pPr>
           <w:pStyle w:val="Header"/>
           <w:pBdr>
+            <w:bottom w:val="single" w:sz="4" w:space="1" w:color="auto"/>
             <w:between w:val="single" w:sz="4" w:space="1" w:color="4F81BD" w:themeColor="accent1"/>
           </w:pBdr>
           <w:spacing w:line="276" w:lineRule="auto"/>
@@ -3167,21 +3244,6 @@
       </w:p>
     </w:sdtContent>
   </w:sdt>
-  <w:p>
-    <w:pPr>
-      <w:pStyle w:val="Header"/>
-      <w:pBdr>
-        <w:between w:val="single" w:sz="4" w:space="1" w:color="4F81BD" w:themeColor="accent1"/>
-      </w:pBdr>
-      <w:spacing w:line="276" w:lineRule="auto"/>
-      <w:jc w:val="center"/>
-    </w:pPr>
-  </w:p>
-  <w:p>
-    <w:pPr>
-      <w:pStyle w:val="Header"/>
-    </w:pPr>
-  </w:p>
 </w:hdr>
 </file>
 
@@ -7182,7 +7244,7 @@
 </file>
 
 <file path=customXml/itemProps1.xml><?xml version="1.0" encoding="utf-8"?>
-<ds:datastoreItem xmlns:ds="http://schemas.openxmlformats.org/officeDocument/2006/customXml" ds:itemID="{2DC099D9-1581-4C5F-BA11-907006FF25E8}">
+<ds:datastoreItem xmlns:ds="http://schemas.openxmlformats.org/officeDocument/2006/customXml" ds:itemID="{87B44B2D-86BA-47AF-9CA8-A589A2133F8B}">
   <ds:schemaRefs>
     <ds:schemaRef ds:uri="http://schemas.openxmlformats.org/officeDocument/2006/bibliography"/>
   </ds:schemaRefs>

</xml_diff>